<commit_message>
Amended version of changed module mai_4500_fix3.sql
git-svn-id: svn://127.0.0.1/mai@2892 521c773d-b55a-d943-8648-67ffa5d26747
</commit_message>
<xml_diff>
--- a/trunk/doc/readme_mai_4500_fix3.docx
+++ b/trunk/doc/readme_mai_4500_fix3.docx
@@ -457,14 +457,6 @@
         <w:gridCol w:w="6662"/>
       </w:tblGrid>
       <w:tr>
-        <w:tblPrEx>
-          <w:tblCellMar>
-            <w:top w:w="0" w:type="dxa"/>
-            <w:left w:w="0" w:type="dxa"/>
-            <w:bottom w:w="0" w:type="dxa"/>
-            <w:right w:w="0" w:type="dxa"/>
-          </w:tblCellMar>
-        </w:tblPrEx>
         <w:trPr>
           <w:cantSplit/>
           <w:tblHeader/>
@@ -549,14 +541,6 @@
         </w:tc>
       </w:tr>
       <w:tr>
-        <w:tblPrEx>
-          <w:tblCellMar>
-            <w:top w:w="0" w:type="dxa"/>
-            <w:left w:w="0" w:type="dxa"/>
-            <w:bottom w:w="0" w:type="dxa"/>
-            <w:right w:w="0" w:type="dxa"/>
-          </w:tblCellMar>
-        </w:tblPrEx>
         <w:trPr>
           <w:cantSplit/>
           <w:tblHeader/>
@@ -688,14 +672,6 @@
         </w:tc>
       </w:tr>
       <w:tr>
-        <w:tblPrEx>
-          <w:tblCellMar>
-            <w:top w:w="0" w:type="dxa"/>
-            <w:left w:w="0" w:type="dxa"/>
-            <w:bottom w:w="0" w:type="dxa"/>
-            <w:right w:w="0" w:type="dxa"/>
-          </w:tblCellMar>
-        </w:tblPrEx>
         <w:trPr>
           <w:cantSplit/>
           <w:tblHeader/>
@@ -771,14 +747,6 @@
         </w:tc>
       </w:tr>
       <w:tr>
-        <w:tblPrEx>
-          <w:tblCellMar>
-            <w:top w:w="0" w:type="dxa"/>
-            <w:left w:w="0" w:type="dxa"/>
-            <w:bottom w:w="0" w:type="dxa"/>
-            <w:right w:w="0" w:type="dxa"/>
-          </w:tblCellMar>
-        </w:tblPrEx>
         <w:trPr>
           <w:cantSplit/>
           <w:tblHeader/>
@@ -1145,14 +1113,6 @@
         </w:tc>
       </w:tr>
       <w:tr>
-        <w:tblPrEx>
-          <w:tblCellMar>
-            <w:top w:w="0" w:type="dxa"/>
-            <w:left w:w="0" w:type="dxa"/>
-            <w:bottom w:w="0" w:type="dxa"/>
-            <w:right w:w="0" w:type="dxa"/>
-          </w:tblCellMar>
-        </w:tblPrEx>
         <w:trPr>
           <w:cantSplit/>
           <w:tblHeader/>
@@ -1237,14 +1197,6 @@
         </w:tc>
       </w:tr>
       <w:tr>
-        <w:tblPrEx>
-          <w:tblCellMar>
-            <w:top w:w="0" w:type="dxa"/>
-            <w:left w:w="0" w:type="dxa"/>
-            <w:bottom w:w="0" w:type="dxa"/>
-            <w:right w:w="0" w:type="dxa"/>
-          </w:tblCellMar>
-        </w:tblPrEx>
         <w:trPr>
           <w:cantSplit/>
           <w:tblHeader/>
@@ -1329,14 +1281,6 @@
         </w:tc>
       </w:tr>
       <w:tr>
-        <w:tblPrEx>
-          <w:tblCellMar>
-            <w:top w:w="0" w:type="dxa"/>
-            <w:left w:w="0" w:type="dxa"/>
-            <w:bottom w:w="0" w:type="dxa"/>
-            <w:right w:w="0" w:type="dxa"/>
-          </w:tblCellMar>
-        </w:tblPrEx>
         <w:trPr>
           <w:cantSplit/>
           <w:tblHeader/>
@@ -1421,14 +1365,6 @@
         </w:tc>
       </w:tr>
       <w:tr>
-        <w:tblPrEx>
-          <w:tblCellMar>
-            <w:top w:w="0" w:type="dxa"/>
-            <w:left w:w="0" w:type="dxa"/>
-            <w:bottom w:w="0" w:type="dxa"/>
-            <w:right w:w="0" w:type="dxa"/>
-          </w:tblCellMar>
-        </w:tblPrEx>
         <w:trPr>
           <w:cantSplit/>
           <w:tblHeader/>
@@ -1586,14 +1522,6 @@
         <w:gridCol w:w="1275"/>
       </w:tblGrid>
       <w:tr>
-        <w:tblPrEx>
-          <w:tblCellMar>
-            <w:top w:w="0" w:type="dxa"/>
-            <w:left w:w="0" w:type="dxa"/>
-            <w:bottom w:w="0" w:type="dxa"/>
-            <w:right w:w="0" w:type="dxa"/>
-          </w:tblCellMar>
-        </w:tblPrEx>
         <w:trPr>
           <w:cantSplit/>
           <w:tblHeader/>
@@ -1680,14 +1608,6 @@
         </w:tc>
       </w:tr>
       <w:tr>
-        <w:tblPrEx>
-          <w:tblCellMar>
-            <w:top w:w="0" w:type="dxa"/>
-            <w:left w:w="0" w:type="dxa"/>
-            <w:bottom w:w="0" w:type="dxa"/>
-            <w:right w:w="0" w:type="dxa"/>
-          </w:tblCellMar>
-        </w:tblPrEx>
         <w:trPr>
           <w:cantSplit/>
         </w:trPr>
@@ -1769,14 +1689,6 @@
         </w:tc>
       </w:tr>
       <w:tr>
-        <w:tblPrEx>
-          <w:tblCellMar>
-            <w:top w:w="0" w:type="dxa"/>
-            <w:left w:w="0" w:type="dxa"/>
-            <w:bottom w:w="0" w:type="dxa"/>
-            <w:right w:w="0" w:type="dxa"/>
-          </w:tblCellMar>
-        </w:tblPrEx>
         <w:trPr>
           <w:cantSplit/>
         </w:trPr>
@@ -1858,14 +1770,6 @@
         </w:tc>
       </w:tr>
       <w:tr>
-        <w:tblPrEx>
-          <w:tblCellMar>
-            <w:top w:w="0" w:type="dxa"/>
-            <w:left w:w="0" w:type="dxa"/>
-            <w:bottom w:w="0" w:type="dxa"/>
-            <w:right w:w="0" w:type="dxa"/>
-          </w:tblCellMar>
-        </w:tblPrEx>
         <w:trPr>
           <w:cantSplit/>
         </w:trPr>
@@ -1947,14 +1851,6 @@
         </w:tc>
       </w:tr>
       <w:tr>
-        <w:tblPrEx>
-          <w:tblCellMar>
-            <w:top w:w="0" w:type="dxa"/>
-            <w:left w:w="0" w:type="dxa"/>
-            <w:bottom w:w="0" w:type="dxa"/>
-            <w:right w:w="0" w:type="dxa"/>
-          </w:tblCellMar>
-        </w:tblPrEx>
         <w:trPr>
           <w:cantSplit/>
         </w:trPr>
@@ -2036,14 +1932,6 @@
         </w:tc>
       </w:tr>
       <w:tr>
-        <w:tblPrEx>
-          <w:tblCellMar>
-            <w:top w:w="0" w:type="dxa"/>
-            <w:left w:w="0" w:type="dxa"/>
-            <w:bottom w:w="0" w:type="dxa"/>
-            <w:right w:w="0" w:type="dxa"/>
-          </w:tblCellMar>
-        </w:tblPrEx>
         <w:trPr>
           <w:cantSplit/>
         </w:trPr>
@@ -2125,14 +2013,6 @@
         </w:tc>
       </w:tr>
       <w:tr>
-        <w:tblPrEx>
-          <w:tblCellMar>
-            <w:top w:w="0" w:type="dxa"/>
-            <w:left w:w="0" w:type="dxa"/>
-            <w:bottom w:w="0" w:type="dxa"/>
-            <w:right w:w="0" w:type="dxa"/>
-          </w:tblCellMar>
-        </w:tblPrEx>
         <w:trPr>
           <w:cantSplit/>
         </w:trPr>
@@ -2214,14 +2094,6 @@
         </w:tc>
       </w:tr>
       <w:tr>
-        <w:tblPrEx>
-          <w:tblCellMar>
-            <w:top w:w="0" w:type="dxa"/>
-            <w:left w:w="0" w:type="dxa"/>
-            <w:bottom w:w="0" w:type="dxa"/>
-            <w:right w:w="0" w:type="dxa"/>
-          </w:tblCellMar>
-        </w:tblPrEx>
         <w:trPr>
           <w:cantSplit/>
         </w:trPr>
@@ -2297,20 +2169,21 @@
                 <w:sz w:val="16"/>
                 <w:szCs w:val="16"/>
               </w:rPr>
-              <w:t>3.0</w:t>
+              <w:t>3.</w:t>
+            </w:r>
+            <w:r>
+              <w:rPr>
+                <w:rFonts w:ascii="Calibri" w:hAnsi="Calibri" w:cs="Calibri"/>
+                <w:color w:val="000000"/>
+                <w:sz w:val="16"/>
+                <w:szCs w:val="16"/>
+              </w:rPr>
+              <w:t>1</w:t>
             </w:r>
           </w:p>
         </w:tc>
       </w:tr>
       <w:tr>
-        <w:tblPrEx>
-          <w:tblCellMar>
-            <w:top w:w="0" w:type="dxa"/>
-            <w:left w:w="0" w:type="dxa"/>
-            <w:bottom w:w="0" w:type="dxa"/>
-            <w:right w:w="0" w:type="dxa"/>
-          </w:tblCellMar>
-        </w:tblPrEx>
         <w:trPr>
           <w:cantSplit/>
         </w:trPr>
@@ -2392,14 +2265,6 @@
         </w:tc>
       </w:tr>
       <w:tr>
-        <w:tblPrEx>
-          <w:tblCellMar>
-            <w:top w:w="0" w:type="dxa"/>
-            <w:left w:w="0" w:type="dxa"/>
-            <w:bottom w:w="0" w:type="dxa"/>
-            <w:right w:w="0" w:type="dxa"/>
-          </w:tblCellMar>
-        </w:tblPrEx>
         <w:trPr>
           <w:cantSplit/>
         </w:trPr>
@@ -2481,14 +2346,6 @@
         </w:tc>
       </w:tr>
       <w:tr>
-        <w:tblPrEx>
-          <w:tblCellMar>
-            <w:top w:w="0" w:type="dxa"/>
-            <w:left w:w="0" w:type="dxa"/>
-            <w:bottom w:w="0" w:type="dxa"/>
-            <w:right w:w="0" w:type="dxa"/>
-          </w:tblCellMar>
-        </w:tblPrEx>
         <w:trPr>
           <w:cantSplit/>
         </w:trPr>
@@ -2902,14 +2759,6 @@
         <w:gridCol w:w="1134"/>
       </w:tblGrid>
       <w:tr>
-        <w:tblPrEx>
-          <w:tblCellMar>
-            <w:top w:w="0" w:type="dxa"/>
-            <w:left w:w="0" w:type="dxa"/>
-            <w:bottom w:w="0" w:type="dxa"/>
-            <w:right w:w="0" w:type="dxa"/>
-          </w:tblCellMar>
-        </w:tblPrEx>
         <w:trPr>
           <w:cantSplit/>
           <w:tblHeader/>
@@ -3092,14 +2941,6 @@
         </w:tc>
       </w:tr>
       <w:tr>
-        <w:tblPrEx>
-          <w:tblCellMar>
-            <w:top w:w="0" w:type="dxa"/>
-            <w:left w:w="0" w:type="dxa"/>
-            <w:bottom w:w="0" w:type="dxa"/>
-            <w:right w:w="0" w:type="dxa"/>
-          </w:tblCellMar>
-        </w:tblPrEx>
         <w:trPr>
           <w:cantSplit/>
         </w:trPr>
@@ -3219,14 +3060,6 @@
         </w:tc>
       </w:tr>
       <w:tr>
-        <w:tblPrEx>
-          <w:tblCellMar>
-            <w:top w:w="0" w:type="dxa"/>
-            <w:left w:w="0" w:type="dxa"/>
-            <w:bottom w:w="0" w:type="dxa"/>
-            <w:right w:w="0" w:type="dxa"/>
-          </w:tblCellMar>
-        </w:tblPrEx>
         <w:trPr>
           <w:cantSplit/>
         </w:trPr>
@@ -3356,16 +3189,7 @@
                 <w:sz w:val="16"/>
                 <w:szCs w:val="16"/>
               </w:rPr>
-              <w:t>- Changed the Cyclic Works Order form (MAI3</w:t>
-            </w:r>
-            <w:r>
-              <w:rPr>
-                <w:rFonts w:ascii="Calibri" w:hAnsi="Calibri" w:cs="Calibri"/>
-                <w:color w:val="000000"/>
-                <w:sz w:val="16"/>
-                <w:szCs w:val="16"/>
-              </w:rPr>
-              <w:t>800A) to generate a Works Order Line for each Asset regardless of the USECYCGRP product option.</w:t>
+              <w:t>- Changed the Cyclic Works Order form (MAI3800A) to generate a Works Order Line for each Asset regardless of the USECYCGRP product option.</w:t>
             </w:r>
             <w:r>
               <w:rPr>
@@ -3401,16 +3225,7 @@
                 <w:sz w:val="16"/>
                 <w:szCs w:val="16"/>
               </w:rPr>
-              <w:t>- Schedules with the "By Asset" flag set to 'Y' can</w:t>
-            </w:r>
-            <w:r>
-              <w:rPr>
-                <w:rFonts w:ascii="Calibri" w:hAnsi="Calibri" w:cs="Calibri"/>
-                <w:color w:val="000000"/>
-                <w:sz w:val="16"/>
-                <w:szCs w:val="16"/>
-              </w:rPr>
-              <w:t xml:space="preserve"> no longer </w:t>
+              <w:t xml:space="preserve">- Schedules with the "By Asset" flag set to 'Y' can no longer </w:t>
             </w:r>
             <w:proofErr w:type="gramStart"/>
             <w:r>
@@ -3474,14 +3289,6 @@
         </w:tc>
       </w:tr>
       <w:tr>
-        <w:tblPrEx>
-          <w:tblCellMar>
-            <w:top w:w="0" w:type="dxa"/>
-            <w:left w:w="0" w:type="dxa"/>
-            <w:bottom w:w="0" w:type="dxa"/>
-            <w:right w:w="0" w:type="dxa"/>
-          </w:tblCellMar>
-        </w:tblPrEx>
         <w:trPr>
           <w:cantSplit/>
         </w:trPr>
@@ -3692,16 +3499,7 @@
         <w:sz w:val="14"/>
         <w:szCs w:val="14"/>
       </w:rPr>
-      <w:t>©</w:t>
-    </w:r>
-    <w:r>
-      <w:rPr>
-        <w:rFonts w:ascii="Arial" w:hAnsi="Arial" w:cs="Arial"/>
-        <w:color w:val="000000"/>
-        <w:sz w:val="14"/>
-        <w:szCs w:val="14"/>
-      </w:rPr>
-      <w:t xml:space="preserve"> </w:t>
+      <w:t xml:space="preserve">© </w:t>
     </w:r>
     <w:r>
       <w:rPr>
@@ -9727,6 +9525,7 @@
   <w:style w:type="paragraph" w:default="1" w:styleId="Normal">
     <w:name w:val="Normal"/>
     <w:qFormat/>
+    <w:rsid w:val="00A47580"/>
   </w:style>
   <w:style w:type="character" w:default="1" w:styleId="DefaultParagraphFont">
     <w:name w:val="Default Paragraph Font"/>

</xml_diff>